<commit_message>
- Make filter request more detailed.
</commit_message>
<xml_diff>
--- a/002 - DOCUMENT/API Documentation/Olives/Relationship/api_endpoints_relationship_request.docx
+++ b/002 - DOCUMENT/API Documentation/Olives/Relationship/api_endpoints_relationship_request.docx
@@ -4994,16 +4994,7 @@
                 <w:szCs w:val="20"/>
               </w:rPr>
               <w:lastRenderedPageBreak/>
-              <w:t>Internal server error</w:t>
-            </w:r>
-            <w:r>
-              <w:rPr>
-                <w:rFonts w:ascii="Times New Roman" w:hAnsi="Times New Roman" w:cs="Times New Roman"/>
-                <w:color w:val="000000" w:themeColor="text1"/>
-                <w:sz w:val="20"/>
-                <w:szCs w:val="20"/>
-              </w:rPr>
-              <w:t>.</w:t>
+              <w:t>Internal server error.</w:t>
             </w:r>
           </w:p>
         </w:tc>
@@ -11854,16 +11845,34 @@
                 <w:sz w:val="19"/>
                 <w:szCs w:val="19"/>
               </w:rPr>
-              <w:t>"Source"</w:t>
-            </w:r>
-            <w:r>
-              <w:rPr>
-                <w:rFonts w:ascii="Consolas" w:hAnsi="Consolas" w:cs="Consolas"/>
-                <w:color w:val="000000"/>
-                <w:sz w:val="19"/>
-                <w:szCs w:val="19"/>
-              </w:rPr>
-              <w:t>: {</w:t>
+              <w:t>"Content"</w:t>
+            </w:r>
+            <w:r>
+              <w:rPr>
+                <w:rFonts w:ascii="Consolas" w:hAnsi="Consolas" w:cs="Consolas"/>
+                <w:color w:val="000000"/>
+                <w:sz w:val="19"/>
+                <w:szCs w:val="19"/>
+              </w:rPr>
+              <w:t xml:space="preserve">: </w:t>
+            </w:r>
+            <w:r>
+              <w:rPr>
+                <w:rFonts w:ascii="Consolas" w:hAnsi="Consolas" w:cs="Consolas"/>
+                <w:color w:val="A31515"/>
+                <w:sz w:val="19"/>
+                <w:szCs w:val="19"/>
+              </w:rPr>
+              <w:t>""</w:t>
+            </w:r>
+            <w:r>
+              <w:rPr>
+                <w:rFonts w:ascii="Consolas" w:hAnsi="Consolas" w:cs="Consolas"/>
+                <w:color w:val="000000"/>
+                <w:sz w:val="19"/>
+                <w:szCs w:val="19"/>
+              </w:rPr>
+              <w:t>,</w:t>
             </w:r>
           </w:p>
           <w:p>
@@ -11885,7 +11894,7 @@
                 <w:sz w:val="19"/>
                 <w:szCs w:val="19"/>
               </w:rPr>
-              <w:t xml:space="preserve">        </w:t>
+              <w:t xml:space="preserve">      </w:t>
             </w:r>
             <w:r>
               <w:rPr>
@@ -11894,16 +11903,16 @@
                 <w:sz w:val="19"/>
                 <w:szCs w:val="19"/>
               </w:rPr>
-              <w:t>"Id"</w:t>
-            </w:r>
-            <w:r>
-              <w:rPr>
-                <w:rFonts w:ascii="Consolas" w:hAnsi="Consolas" w:cs="Consolas"/>
-                <w:color w:val="000000"/>
-                <w:sz w:val="19"/>
-                <w:szCs w:val="19"/>
-              </w:rPr>
-              <w:t>: 0,</w:t>
+              <w:t>"Source"</w:t>
+            </w:r>
+            <w:r>
+              <w:rPr>
+                <w:rFonts w:ascii="Consolas" w:hAnsi="Consolas" w:cs="Consolas"/>
+                <w:color w:val="000000"/>
+                <w:sz w:val="19"/>
+                <w:szCs w:val="19"/>
+              </w:rPr>
+              <w:t>: {</w:t>
             </w:r>
           </w:p>
           <w:p>
@@ -11934,34 +11943,16 @@
                 <w:sz w:val="19"/>
                 <w:szCs w:val="19"/>
               </w:rPr>
-              <w:t>"FirstName"</w:t>
-            </w:r>
-            <w:r>
-              <w:rPr>
-                <w:rFonts w:ascii="Consolas" w:hAnsi="Consolas" w:cs="Consolas"/>
-                <w:color w:val="000000"/>
-                <w:sz w:val="19"/>
-                <w:szCs w:val="19"/>
-              </w:rPr>
-              <w:t xml:space="preserve">: </w:t>
-            </w:r>
-            <w:r>
-              <w:rPr>
-                <w:rFonts w:ascii="Consolas" w:hAnsi="Consolas" w:cs="Consolas"/>
-                <w:color w:val="A31515"/>
-                <w:sz w:val="19"/>
-                <w:szCs w:val="19"/>
-              </w:rPr>
-              <w:t>""</w:t>
-            </w:r>
-            <w:r>
-              <w:rPr>
-                <w:rFonts w:ascii="Consolas" w:hAnsi="Consolas" w:cs="Consolas"/>
-                <w:color w:val="000000"/>
-                <w:sz w:val="19"/>
-                <w:szCs w:val="19"/>
-              </w:rPr>
-              <w:t>,</w:t>
+              <w:t>"Id"</w:t>
+            </w:r>
+            <w:r>
+              <w:rPr>
+                <w:rFonts w:ascii="Consolas" w:hAnsi="Consolas" w:cs="Consolas"/>
+                <w:color w:val="000000"/>
+                <w:sz w:val="19"/>
+                <w:szCs w:val="19"/>
+              </w:rPr>
+              <w:t>: 0,</w:t>
             </w:r>
           </w:p>
           <w:p>
@@ -11992,7 +11983,7 @@
                 <w:sz w:val="19"/>
                 <w:szCs w:val="19"/>
               </w:rPr>
-              <w:t>"LastName"</w:t>
+              <w:t>"FirstName"</w:t>
             </w:r>
             <w:r>
               <w:rPr>
@@ -12050,7 +12041,7 @@
                 <w:sz w:val="19"/>
                 <w:szCs w:val="19"/>
               </w:rPr>
-              <w:t>"Photo"</w:t>
+              <w:t>"LastName"</w:t>
             </w:r>
             <w:r>
               <w:rPr>
@@ -12069,6 +12060,15 @@
                 <w:szCs w:val="19"/>
               </w:rPr>
               <w:t>""</w:t>
+            </w:r>
+            <w:r>
+              <w:rPr>
+                <w:rFonts w:ascii="Consolas" w:hAnsi="Consolas" w:cs="Consolas"/>
+                <w:color w:val="000000"/>
+                <w:sz w:val="19"/>
+                <w:szCs w:val="19"/>
+              </w:rPr>
+              <w:t>,</w:t>
             </w:r>
           </w:p>
           <w:p>
@@ -12090,7 +12090,43 @@
                 <w:sz w:val="19"/>
                 <w:szCs w:val="19"/>
               </w:rPr>
-              <w:t xml:space="preserve">      },</w:t>
+              <w:t xml:space="preserve">        </w:t>
+            </w:r>
+            <w:r>
+              <w:rPr>
+                <w:rFonts w:ascii="Consolas" w:hAnsi="Consolas" w:cs="Consolas"/>
+                <w:color w:val="2E75B6"/>
+                <w:sz w:val="19"/>
+                <w:szCs w:val="19"/>
+              </w:rPr>
+              <w:t>"Photo"</w:t>
+            </w:r>
+            <w:r>
+              <w:rPr>
+                <w:rFonts w:ascii="Consolas" w:hAnsi="Consolas" w:cs="Consolas"/>
+                <w:color w:val="000000"/>
+                <w:sz w:val="19"/>
+                <w:szCs w:val="19"/>
+              </w:rPr>
+              <w:t xml:space="preserve">: </w:t>
+            </w:r>
+            <w:r>
+              <w:rPr>
+                <w:rFonts w:ascii="Consolas" w:hAnsi="Consolas" w:cs="Consolas"/>
+                <w:color w:val="A31515"/>
+                <w:sz w:val="19"/>
+                <w:szCs w:val="19"/>
+              </w:rPr>
+              <w:t>""</w:t>
+            </w:r>
+            <w:r>
+              <w:rPr>
+                <w:rFonts w:ascii="Consolas" w:hAnsi="Consolas" w:cs="Consolas"/>
+                <w:color w:val="000000"/>
+                <w:sz w:val="19"/>
+                <w:szCs w:val="19"/>
+              </w:rPr>
+              <w:t>,</w:t>
             </w:r>
           </w:p>
           <w:p>
@@ -12113,7 +12149,7 @@
                 <w:szCs w:val="19"/>
               </w:rPr>
               <w:lastRenderedPageBreak/>
-              <w:t xml:space="preserve">      </w:t>
+              <w:t xml:space="preserve">        </w:t>
             </w:r>
             <w:r>
               <w:rPr>
@@ -12122,16 +12158,34 @@
                 <w:sz w:val="19"/>
                 <w:szCs w:val="19"/>
               </w:rPr>
-              <w:t>"Target"</w:t>
-            </w:r>
-            <w:r>
-              <w:rPr>
-                <w:rFonts w:ascii="Consolas" w:hAnsi="Consolas" w:cs="Consolas"/>
-                <w:color w:val="000000"/>
-                <w:sz w:val="19"/>
-                <w:szCs w:val="19"/>
-              </w:rPr>
-              <w:t>: {</w:t>
+              <w:t>"Address"</w:t>
+            </w:r>
+            <w:r>
+              <w:rPr>
+                <w:rFonts w:ascii="Consolas" w:hAnsi="Consolas" w:cs="Consolas"/>
+                <w:color w:val="000000"/>
+                <w:sz w:val="19"/>
+                <w:szCs w:val="19"/>
+              </w:rPr>
+              <w:t xml:space="preserve">: </w:t>
+            </w:r>
+            <w:r>
+              <w:rPr>
+                <w:rFonts w:ascii="Consolas" w:hAnsi="Consolas" w:cs="Consolas"/>
+                <w:color w:val="A31515"/>
+                <w:sz w:val="19"/>
+                <w:szCs w:val="19"/>
+              </w:rPr>
+              <w:t>""</w:t>
+            </w:r>
+            <w:r>
+              <w:rPr>
+                <w:rFonts w:ascii="Consolas" w:hAnsi="Consolas" w:cs="Consolas"/>
+                <w:color w:val="000000"/>
+                <w:sz w:val="19"/>
+                <w:szCs w:val="19"/>
+              </w:rPr>
+              <w:t>,</w:t>
             </w:r>
           </w:p>
           <w:p>
@@ -12162,16 +12216,25 @@
                 <w:sz w:val="19"/>
                 <w:szCs w:val="19"/>
               </w:rPr>
-              <w:t>"Id"</w:t>
-            </w:r>
-            <w:r>
-              <w:rPr>
-                <w:rFonts w:ascii="Consolas" w:hAnsi="Consolas" w:cs="Consolas"/>
-                <w:color w:val="000000"/>
-                <w:sz w:val="19"/>
-                <w:szCs w:val="19"/>
-              </w:rPr>
-              <w:t>: 0,</w:t>
+              <w:t>"Phone"</w:t>
+            </w:r>
+            <w:r>
+              <w:rPr>
+                <w:rFonts w:ascii="Consolas" w:hAnsi="Consolas" w:cs="Consolas"/>
+                <w:color w:val="000000"/>
+                <w:sz w:val="19"/>
+                <w:szCs w:val="19"/>
+              </w:rPr>
+              <w:t xml:space="preserve">: </w:t>
+            </w:r>
+            <w:r>
+              <w:rPr>
+                <w:rFonts w:ascii="Consolas" w:hAnsi="Consolas" w:cs="Consolas"/>
+                <w:color w:val="A31515"/>
+                <w:sz w:val="19"/>
+                <w:szCs w:val="19"/>
+              </w:rPr>
+              <w:t>""</w:t>
             </w:r>
           </w:p>
           <w:p>
@@ -12193,43 +12256,7 @@
                 <w:sz w:val="19"/>
                 <w:szCs w:val="19"/>
               </w:rPr>
-              <w:t xml:space="preserve">        </w:t>
-            </w:r>
-            <w:r>
-              <w:rPr>
-                <w:rFonts w:ascii="Consolas" w:hAnsi="Consolas" w:cs="Consolas"/>
-                <w:color w:val="2E75B6"/>
-                <w:sz w:val="19"/>
-                <w:szCs w:val="19"/>
-              </w:rPr>
-              <w:t>"FirstName"</w:t>
-            </w:r>
-            <w:r>
-              <w:rPr>
-                <w:rFonts w:ascii="Consolas" w:hAnsi="Consolas" w:cs="Consolas"/>
-                <w:color w:val="000000"/>
-                <w:sz w:val="19"/>
-                <w:szCs w:val="19"/>
-              </w:rPr>
-              <w:t xml:space="preserve">: </w:t>
-            </w:r>
-            <w:r>
-              <w:rPr>
-                <w:rFonts w:ascii="Consolas" w:hAnsi="Consolas" w:cs="Consolas"/>
-                <w:color w:val="A31515"/>
-                <w:sz w:val="19"/>
-                <w:szCs w:val="19"/>
-              </w:rPr>
-              <w:t>""</w:t>
-            </w:r>
-            <w:r>
-              <w:rPr>
-                <w:rFonts w:ascii="Consolas" w:hAnsi="Consolas" w:cs="Consolas"/>
-                <w:color w:val="000000"/>
-                <w:sz w:val="19"/>
-                <w:szCs w:val="19"/>
-              </w:rPr>
-              <w:t>,</w:t>
+              <w:t xml:space="preserve">      },</w:t>
             </w:r>
           </w:p>
           <w:p>
@@ -12251,7 +12278,7 @@
                 <w:sz w:val="19"/>
                 <w:szCs w:val="19"/>
               </w:rPr>
-              <w:t xml:space="preserve">        </w:t>
+              <w:t xml:space="preserve">      </w:t>
             </w:r>
             <w:r>
               <w:rPr>
@@ -12260,34 +12287,16 @@
                 <w:sz w:val="19"/>
                 <w:szCs w:val="19"/>
               </w:rPr>
-              <w:t>"LastName"</w:t>
-            </w:r>
-            <w:r>
-              <w:rPr>
-                <w:rFonts w:ascii="Consolas" w:hAnsi="Consolas" w:cs="Consolas"/>
-                <w:color w:val="000000"/>
-                <w:sz w:val="19"/>
-                <w:szCs w:val="19"/>
-              </w:rPr>
-              <w:t xml:space="preserve">: </w:t>
-            </w:r>
-            <w:r>
-              <w:rPr>
-                <w:rFonts w:ascii="Consolas" w:hAnsi="Consolas" w:cs="Consolas"/>
-                <w:color w:val="A31515"/>
-                <w:sz w:val="19"/>
-                <w:szCs w:val="19"/>
-              </w:rPr>
-              <w:t>""</w:t>
-            </w:r>
-            <w:r>
-              <w:rPr>
-                <w:rFonts w:ascii="Consolas" w:hAnsi="Consolas" w:cs="Consolas"/>
-                <w:color w:val="000000"/>
-                <w:sz w:val="19"/>
-                <w:szCs w:val="19"/>
-              </w:rPr>
-              <w:t>,</w:t>
+              <w:t>"Target"</w:t>
+            </w:r>
+            <w:r>
+              <w:rPr>
+                <w:rFonts w:ascii="Consolas" w:hAnsi="Consolas" w:cs="Consolas"/>
+                <w:color w:val="000000"/>
+                <w:sz w:val="19"/>
+                <w:szCs w:val="19"/>
+              </w:rPr>
+              <w:t>: {</w:t>
             </w:r>
           </w:p>
           <w:p>
@@ -12318,25 +12327,16 @@
                 <w:sz w:val="19"/>
                 <w:szCs w:val="19"/>
               </w:rPr>
-              <w:t>"Photo"</w:t>
-            </w:r>
-            <w:r>
-              <w:rPr>
-                <w:rFonts w:ascii="Consolas" w:hAnsi="Consolas" w:cs="Consolas"/>
-                <w:color w:val="000000"/>
-                <w:sz w:val="19"/>
-                <w:szCs w:val="19"/>
-              </w:rPr>
-              <w:t xml:space="preserve">: </w:t>
-            </w:r>
-            <w:r>
-              <w:rPr>
-                <w:rFonts w:ascii="Consolas" w:hAnsi="Consolas" w:cs="Consolas"/>
-                <w:color w:val="A31515"/>
-                <w:sz w:val="19"/>
-                <w:szCs w:val="19"/>
-              </w:rPr>
-              <w:t>""</w:t>
+              <w:t>"Id"</w:t>
+            </w:r>
+            <w:r>
+              <w:rPr>
+                <w:rFonts w:ascii="Consolas" w:hAnsi="Consolas" w:cs="Consolas"/>
+                <w:color w:val="000000"/>
+                <w:sz w:val="19"/>
+                <w:szCs w:val="19"/>
+              </w:rPr>
+              <w:t>: 0,</w:t>
             </w:r>
           </w:p>
           <w:p>
@@ -12358,7 +12358,43 @@
                 <w:sz w:val="19"/>
                 <w:szCs w:val="19"/>
               </w:rPr>
-              <w:t xml:space="preserve">      },</w:t>
+              <w:t xml:space="preserve">        </w:t>
+            </w:r>
+            <w:r>
+              <w:rPr>
+                <w:rFonts w:ascii="Consolas" w:hAnsi="Consolas" w:cs="Consolas"/>
+                <w:color w:val="2E75B6"/>
+                <w:sz w:val="19"/>
+                <w:szCs w:val="19"/>
+              </w:rPr>
+              <w:t>"FirstName"</w:t>
+            </w:r>
+            <w:r>
+              <w:rPr>
+                <w:rFonts w:ascii="Consolas" w:hAnsi="Consolas" w:cs="Consolas"/>
+                <w:color w:val="000000"/>
+                <w:sz w:val="19"/>
+                <w:szCs w:val="19"/>
+              </w:rPr>
+              <w:t xml:space="preserve">: </w:t>
+            </w:r>
+            <w:r>
+              <w:rPr>
+                <w:rFonts w:ascii="Consolas" w:hAnsi="Consolas" w:cs="Consolas"/>
+                <w:color w:val="A31515"/>
+                <w:sz w:val="19"/>
+                <w:szCs w:val="19"/>
+              </w:rPr>
+              <w:t>""</w:t>
+            </w:r>
+            <w:r>
+              <w:rPr>
+                <w:rFonts w:ascii="Consolas" w:hAnsi="Consolas" w:cs="Consolas"/>
+                <w:color w:val="000000"/>
+                <w:sz w:val="19"/>
+                <w:szCs w:val="19"/>
+              </w:rPr>
+              <w:t>,</w:t>
             </w:r>
           </w:p>
           <w:p>
@@ -12380,7 +12416,7 @@
                 <w:sz w:val="19"/>
                 <w:szCs w:val="19"/>
               </w:rPr>
-              <w:t xml:space="preserve">      </w:t>
+              <w:t xml:space="preserve">        </w:t>
             </w:r>
             <w:r>
               <w:rPr>
@@ -12389,16 +12425,34 @@
                 <w:sz w:val="19"/>
                 <w:szCs w:val="19"/>
               </w:rPr>
-              <w:t>"Created"</w:t>
-            </w:r>
-            <w:r>
-              <w:rPr>
-                <w:rFonts w:ascii="Consolas" w:hAnsi="Consolas" w:cs="Consolas"/>
-                <w:color w:val="000000"/>
-                <w:sz w:val="19"/>
-                <w:szCs w:val="19"/>
-              </w:rPr>
-              <w:t>: 0</w:t>
+              <w:t>"LastName"</w:t>
+            </w:r>
+            <w:r>
+              <w:rPr>
+                <w:rFonts w:ascii="Consolas" w:hAnsi="Consolas" w:cs="Consolas"/>
+                <w:color w:val="000000"/>
+                <w:sz w:val="19"/>
+                <w:szCs w:val="19"/>
+              </w:rPr>
+              <w:t xml:space="preserve">: </w:t>
+            </w:r>
+            <w:r>
+              <w:rPr>
+                <w:rFonts w:ascii="Consolas" w:hAnsi="Consolas" w:cs="Consolas"/>
+                <w:color w:val="A31515"/>
+                <w:sz w:val="19"/>
+                <w:szCs w:val="19"/>
+              </w:rPr>
+              <w:t>""</w:t>
+            </w:r>
+            <w:r>
+              <w:rPr>
+                <w:rFonts w:ascii="Consolas" w:hAnsi="Consolas" w:cs="Consolas"/>
+                <w:color w:val="000000"/>
+                <w:sz w:val="19"/>
+                <w:szCs w:val="19"/>
+              </w:rPr>
+              <w:t>,</w:t>
             </w:r>
           </w:p>
           <w:p>
@@ -12420,7 +12474,34 @@
                 <w:sz w:val="19"/>
                 <w:szCs w:val="19"/>
               </w:rPr>
-              <w:t xml:space="preserve">    }</w:t>
+              <w:t xml:space="preserve">        </w:t>
+            </w:r>
+            <w:r>
+              <w:rPr>
+                <w:rFonts w:ascii="Consolas" w:hAnsi="Consolas" w:cs="Consolas"/>
+                <w:color w:val="2E75B6"/>
+                <w:sz w:val="19"/>
+                <w:szCs w:val="19"/>
+              </w:rPr>
+              <w:t>"Photo"</w:t>
+            </w:r>
+            <w:r>
+              <w:rPr>
+                <w:rFonts w:ascii="Consolas" w:hAnsi="Consolas" w:cs="Consolas"/>
+                <w:color w:val="000000"/>
+                <w:sz w:val="19"/>
+                <w:szCs w:val="19"/>
+              </w:rPr>
+              <w:t xml:space="preserve">: </w:t>
+            </w:r>
+            <w:r>
+              <w:rPr>
+                <w:rFonts w:ascii="Consolas" w:hAnsi="Consolas" w:cs="Consolas"/>
+                <w:color w:val="A31515"/>
+                <w:sz w:val="19"/>
+                <w:szCs w:val="19"/>
+              </w:rPr>
+              <w:t>""</w:t>
             </w:r>
           </w:p>
           <w:p>
@@ -12442,7 +12523,7 @@
                 <w:sz w:val="19"/>
                 <w:szCs w:val="19"/>
               </w:rPr>
-              <w:t xml:space="preserve">  ],</w:t>
+              <w:t xml:space="preserve">      },</w:t>
             </w:r>
           </w:p>
           <w:p>
@@ -12464,7 +12545,7 @@
                 <w:sz w:val="19"/>
                 <w:szCs w:val="19"/>
               </w:rPr>
-              <w:t xml:space="preserve">  </w:t>
+              <w:t xml:space="preserve">      </w:t>
             </w:r>
             <w:r>
               <w:rPr>
@@ -12473,7 +12554,7 @@
                 <w:sz w:val="19"/>
                 <w:szCs w:val="19"/>
               </w:rPr>
-              <w:t>"Total"</w:t>
+              <w:t>"Created"</w:t>
             </w:r>
             <w:r>
               <w:rPr>
@@ -12491,83 +12572,22 @@
               <w:autoSpaceDN w:val="0"/>
               <w:adjustRightInd w:val="0"/>
               <w:rPr>
-                <w:rFonts w:ascii="Times New Roman" w:hAnsi="Times New Roman" w:cs="Times New Roman"/>
-                <w:color w:val="000000" w:themeColor="text1"/>
-                <w:sz w:val="20"/>
-                <w:szCs w:val="20"/>
-              </w:rPr>
-            </w:pPr>
-            <w:r>
-              <w:rPr>
-                <w:rFonts w:ascii="Consolas" w:hAnsi="Consolas" w:cs="Consolas"/>
-                <w:color w:val="000000"/>
-                <w:sz w:val="19"/>
-                <w:szCs w:val="19"/>
-              </w:rPr>
-              <w:t>}</w:t>
-            </w:r>
-          </w:p>
-        </w:tc>
-      </w:tr>
-      <w:tr>
-        <w:tc>
-          <w:tcPr>
-            <w:tcW w:w="1560" w:type="dxa"/>
-            <w:shd w:val="clear" w:color="auto" w:fill="auto"/>
-            <w:vAlign w:val="center"/>
-          </w:tcPr>
-          <w:p>
-            <w:pPr>
-              <w:pStyle w:val="ListParagraph"/>
-              <w:ind w:left="0"/>
-              <w:jc w:val="center"/>
-              <w:rPr>
-                <w:rFonts w:ascii="Times New Roman" w:hAnsi="Times New Roman" w:cs="Times New Roman"/>
-                <w:b/>
-                <w:color w:val="FF0000"/>
-                <w:sz w:val="20"/>
-                <w:szCs w:val="20"/>
-              </w:rPr>
-            </w:pPr>
-            <w:r>
-              <w:rPr>
-                <w:rFonts w:ascii="Times New Roman" w:hAnsi="Times New Roman" w:cs="Times New Roman"/>
-                <w:b/>
-                <w:color w:val="FF0000"/>
-                <w:sz w:val="20"/>
-                <w:szCs w:val="20"/>
-              </w:rPr>
-              <w:lastRenderedPageBreak/>
-              <w:t>401</w:t>
-            </w:r>
-          </w:p>
-          <w:p>
-            <w:pPr>
-              <w:pStyle w:val="ListParagraph"/>
-              <w:ind w:left="0"/>
-              <w:rPr>
-                <w:rFonts w:ascii="Times New Roman" w:hAnsi="Times New Roman" w:cs="Times New Roman"/>
-                <w:color w:val="000000" w:themeColor="text1"/>
-                <w:sz w:val="20"/>
-                <w:szCs w:val="20"/>
-              </w:rPr>
-            </w:pPr>
-            <w:r>
-              <w:rPr>
-                <w:rFonts w:ascii="Times New Roman" w:hAnsi="Times New Roman" w:cs="Times New Roman"/>
-                <w:color w:val="000000" w:themeColor="text1"/>
-                <w:sz w:val="20"/>
-                <w:szCs w:val="20"/>
-              </w:rPr>
-              <w:t>No email or password contained in request header. Front-end should redirect user to login page.</w:t>
-            </w:r>
-          </w:p>
-        </w:tc>
-        <w:tc>
-          <w:tcPr>
-            <w:tcW w:w="9355" w:type="dxa"/>
-            <w:shd w:val="clear" w:color="auto" w:fill="auto"/>
-          </w:tcPr>
+                <w:rFonts w:ascii="Consolas" w:hAnsi="Consolas" w:cs="Consolas"/>
+                <w:color w:val="000000"/>
+                <w:sz w:val="19"/>
+                <w:szCs w:val="19"/>
+              </w:rPr>
+            </w:pPr>
+            <w:r>
+              <w:rPr>
+                <w:rFonts w:ascii="Consolas" w:hAnsi="Consolas" w:cs="Consolas"/>
+                <w:color w:val="000000"/>
+                <w:sz w:val="19"/>
+                <w:szCs w:val="19"/>
+              </w:rPr>
+              <w:t xml:space="preserve">    }</w:t>
+            </w:r>
+          </w:p>
           <w:p>
             <w:pPr>
               <w:autoSpaceDE w:val="0"/>
@@ -12578,20 +12598,16 @@
                 <w:color w:val="000000"/>
                 <w:sz w:val="19"/>
                 <w:szCs w:val="19"/>
-                <w:highlight w:val="white"/>
-                <w:lang w:val="vi-VN"/>
-              </w:rPr>
-            </w:pPr>
-            <w:r>
-              <w:rPr>
-                <w:rFonts w:ascii="Consolas" w:hAnsi="Consolas" w:cs="Consolas"/>
-                <w:color w:val="000000"/>
-                <w:sz w:val="19"/>
-                <w:szCs w:val="19"/>
-                <w:highlight w:val="white"/>
-                <w:lang w:val="vi-VN"/>
-              </w:rPr>
-              <w:t>{</w:t>
+              </w:rPr>
+            </w:pPr>
+            <w:r>
+              <w:rPr>
+                <w:rFonts w:ascii="Consolas" w:hAnsi="Consolas" w:cs="Consolas"/>
+                <w:color w:val="000000"/>
+                <w:sz w:val="19"/>
+                <w:szCs w:val="19"/>
+              </w:rPr>
+              <w:t xml:space="preserve">  ],</w:t>
             </w:r>
           </w:p>
           <w:p>
@@ -12604,18 +12620,14 @@
                 <w:color w:val="000000"/>
                 <w:sz w:val="19"/>
                 <w:szCs w:val="19"/>
-                <w:highlight w:val="white"/>
-                <w:lang w:val="vi-VN"/>
-              </w:rPr>
-            </w:pPr>
-            <w:r>
-              <w:rPr>
-                <w:rFonts w:ascii="Consolas" w:hAnsi="Consolas" w:cs="Consolas"/>
-                <w:color w:val="000000"/>
-                <w:sz w:val="19"/>
-                <w:szCs w:val="19"/>
-                <w:highlight w:val="white"/>
-                <w:lang w:val="vi-VN"/>
+              </w:rPr>
+            </w:pPr>
+            <w:r>
+              <w:rPr>
+                <w:rFonts w:ascii="Consolas" w:hAnsi="Consolas" w:cs="Consolas"/>
+                <w:color w:val="000000"/>
+                <w:sz w:val="19"/>
+                <w:szCs w:val="19"/>
               </w:rPr>
               <w:t xml:space="preserve">  </w:t>
             </w:r>
@@ -12625,142 +12637,104 @@
                 <w:color w:val="2E75B6"/>
                 <w:sz w:val="19"/>
                 <w:szCs w:val="19"/>
-                <w:highlight w:val="white"/>
-                <w:lang w:val="vi-VN"/>
-              </w:rPr>
-              <w:t>"Error"</w:t>
-            </w:r>
-            <w:r>
-              <w:rPr>
-                <w:rFonts w:ascii="Consolas" w:hAnsi="Consolas" w:cs="Consolas"/>
-                <w:color w:val="000000"/>
-                <w:sz w:val="19"/>
-                <w:szCs w:val="19"/>
-                <w:highlight w:val="white"/>
-                <w:lang w:val="vi-VN"/>
-              </w:rPr>
-              <w:t xml:space="preserve">: </w:t>
-            </w:r>
-            <w:r>
-              <w:rPr>
-                <w:rFonts w:ascii="Consolas" w:hAnsi="Consolas" w:cs="Consolas"/>
-                <w:color w:val="A31515"/>
-                <w:sz w:val="19"/>
-                <w:szCs w:val="19"/>
-                <w:highlight w:val="white"/>
-                <w:lang w:val="vi-VN"/>
-              </w:rPr>
-              <w:t>"W012"</w:t>
-            </w:r>
-          </w:p>
-          <w:p>
-            <w:pPr>
-              <w:rPr>
-                <w:rStyle w:val="sbrace"/>
-                <w:rFonts w:ascii="Times New Roman" w:hAnsi="Times New Roman" w:cs="Times New Roman"/>
-                <w:color w:val="000000" w:themeColor="text1"/>
-                <w:sz w:val="20"/>
-                <w:szCs w:val="20"/>
-              </w:rPr>
-            </w:pPr>
-            <w:r>
-              <w:rPr>
-                <w:rFonts w:ascii="Consolas" w:hAnsi="Consolas" w:cs="Consolas"/>
-                <w:color w:val="000000"/>
-                <w:sz w:val="19"/>
-                <w:szCs w:val="19"/>
-                <w:highlight w:val="white"/>
-                <w:lang w:val="vi-VN"/>
-              </w:rPr>
-              <w:t>}</w:t>
-            </w:r>
-          </w:p>
-        </w:tc>
-      </w:tr>
-      <w:tr>
-        <w:tc>
-          <w:tcPr>
-            <w:tcW w:w="1560" w:type="dxa"/>
-            <w:shd w:val="clear" w:color="auto" w:fill="auto"/>
-            <w:vAlign w:val="center"/>
-          </w:tcPr>
-          <w:p>
-            <w:pPr>
-              <w:pStyle w:val="ListParagraph"/>
-              <w:ind w:left="0"/>
-              <w:jc w:val="center"/>
-              <w:rPr>
-                <w:rFonts w:ascii="Times New Roman" w:hAnsi="Times New Roman" w:cs="Times New Roman"/>
-                <w:b/>
-                <w:color w:val="FF0000"/>
-                <w:sz w:val="20"/>
-                <w:szCs w:val="20"/>
-              </w:rPr>
-            </w:pPr>
-            <w:r>
-              <w:rPr>
-                <w:rFonts w:ascii="Times New Roman" w:hAnsi="Times New Roman" w:cs="Times New Roman"/>
-                <w:b/>
-                <w:color w:val="FF0000"/>
-                <w:sz w:val="20"/>
-                <w:szCs w:val="20"/>
-              </w:rPr>
-              <w:t>401</w:t>
-            </w:r>
-          </w:p>
-          <w:p>
-            <w:pPr>
-              <w:pStyle w:val="ListParagraph"/>
-              <w:ind w:left="0"/>
-              <w:rPr>
-                <w:rFonts w:ascii="Times New Roman" w:hAnsi="Times New Roman" w:cs="Times New Roman"/>
-                <w:color w:val="000000" w:themeColor="text1"/>
-                <w:sz w:val="20"/>
-                <w:szCs w:val="20"/>
-              </w:rPr>
-            </w:pPr>
-            <w:r>
-              <w:rPr>
-                <w:rFonts w:ascii="Times New Roman" w:hAnsi="Times New Roman" w:cs="Times New Roman"/>
-                <w:color w:val="000000" w:themeColor="text1"/>
-                <w:sz w:val="20"/>
-                <w:szCs w:val="20"/>
-              </w:rPr>
-              <w:t>Account has been disabled.</w:t>
-            </w:r>
-          </w:p>
-        </w:tc>
-        <w:tc>
-          <w:tcPr>
-            <w:tcW w:w="9355" w:type="dxa"/>
-            <w:shd w:val="clear" w:color="auto" w:fill="auto"/>
-          </w:tcPr>
+              </w:rPr>
+              <w:t>"Total"</w:t>
+            </w:r>
+            <w:r>
+              <w:rPr>
+                <w:rFonts w:ascii="Consolas" w:hAnsi="Consolas" w:cs="Consolas"/>
+                <w:color w:val="000000"/>
+                <w:sz w:val="19"/>
+                <w:szCs w:val="19"/>
+              </w:rPr>
+              <w:t>: 0</w:t>
+            </w:r>
+          </w:p>
           <w:p>
             <w:pPr>
               <w:autoSpaceDE w:val="0"/>
               <w:autoSpaceDN w:val="0"/>
               <w:adjustRightInd w:val="0"/>
               <w:rPr>
-                <w:rFonts w:ascii="Consolas" w:hAnsi="Consolas" w:cs="Consolas"/>
-                <w:color w:val="000000"/>
-                <w:sz w:val="19"/>
-                <w:szCs w:val="19"/>
-                <w:highlight w:val="white"/>
-                <w:lang w:val="vi-VN"/>
-              </w:rPr>
-            </w:pPr>
-            <w:r>
-              <w:rPr>
-                <w:rFonts w:ascii="Consolas" w:hAnsi="Consolas" w:cs="Consolas"/>
-                <w:color w:val="000000"/>
-                <w:sz w:val="19"/>
-                <w:szCs w:val="19"/>
-                <w:highlight w:val="white"/>
-                <w:lang w:val="vi-VN"/>
-              </w:rPr>
-              <w:t>{</w:t>
-            </w:r>
-          </w:p>
+                <w:rFonts w:ascii="Times New Roman" w:hAnsi="Times New Roman" w:cs="Times New Roman"/>
+                <w:color w:val="000000" w:themeColor="text1"/>
+                <w:sz w:val="20"/>
+                <w:szCs w:val="20"/>
+              </w:rPr>
+            </w:pPr>
+            <w:r>
+              <w:rPr>
+                <w:rFonts w:ascii="Consolas" w:hAnsi="Consolas" w:cs="Consolas"/>
+                <w:color w:val="000000"/>
+                <w:sz w:val="19"/>
+                <w:szCs w:val="19"/>
+              </w:rPr>
+              <w:t>}</w:t>
+            </w:r>
+            <w:bookmarkStart w:id="0" w:name="_GoBack"/>
+            <w:bookmarkEnd w:id="0"/>
+          </w:p>
+        </w:tc>
+      </w:tr>
+      <w:tr>
+        <w:tc>
+          <w:tcPr>
+            <w:tcW w:w="1560" w:type="dxa"/>
+            <w:shd w:val="clear" w:color="auto" w:fill="auto"/>
+            <w:vAlign w:val="center"/>
+          </w:tcPr>
+          <w:p>
+            <w:pPr>
+              <w:pStyle w:val="ListParagraph"/>
+              <w:ind w:left="0"/>
+              <w:jc w:val="center"/>
+              <w:rPr>
+                <w:rFonts w:ascii="Times New Roman" w:hAnsi="Times New Roman" w:cs="Times New Roman"/>
+                <w:b/>
+                <w:color w:val="FF0000"/>
+                <w:sz w:val="20"/>
+                <w:szCs w:val="20"/>
+              </w:rPr>
+            </w:pPr>
+            <w:r>
+              <w:rPr>
+                <w:rFonts w:ascii="Times New Roman" w:hAnsi="Times New Roman" w:cs="Times New Roman"/>
+                <w:b/>
+                <w:color w:val="FF0000"/>
+                <w:sz w:val="20"/>
+                <w:szCs w:val="20"/>
+              </w:rPr>
+              <w:lastRenderedPageBreak/>
+              <w:t>401</w:t>
+            </w:r>
+          </w:p>
+          <w:p>
+            <w:pPr>
+              <w:pStyle w:val="ListParagraph"/>
+              <w:ind w:left="0"/>
+              <w:rPr>
+                <w:rFonts w:ascii="Times New Roman" w:hAnsi="Times New Roman" w:cs="Times New Roman"/>
+                <w:color w:val="000000" w:themeColor="text1"/>
+                <w:sz w:val="20"/>
+                <w:szCs w:val="20"/>
+              </w:rPr>
+            </w:pPr>
+            <w:r>
+              <w:rPr>
+                <w:rFonts w:ascii="Times New Roman" w:hAnsi="Times New Roman" w:cs="Times New Roman"/>
+                <w:color w:val="000000" w:themeColor="text1"/>
+                <w:sz w:val="20"/>
+                <w:szCs w:val="20"/>
+              </w:rPr>
+              <w:t>No email or password contained in request header. Front-end should redirect user to login page.</w:t>
+            </w:r>
+          </w:p>
+        </w:tc>
+        <w:tc>
+          <w:tcPr>
+            <w:tcW w:w="9355" w:type="dxa"/>
+            <w:shd w:val="clear" w:color="auto" w:fill="auto"/>
+          </w:tcPr>
           <w:p>
             <w:pPr>
               <w:autoSpaceDE w:val="0"/>
@@ -12784,61 +12758,7 @@
                 <w:highlight w:val="white"/>
                 <w:lang w:val="vi-VN"/>
               </w:rPr>
-              <w:t xml:space="preserve">  </w:t>
-            </w:r>
-            <w:r>
-              <w:rPr>
-                <w:rFonts w:ascii="Consolas" w:hAnsi="Consolas" w:cs="Consolas"/>
-                <w:color w:val="2E75B6"/>
-                <w:sz w:val="19"/>
-                <w:szCs w:val="19"/>
-                <w:highlight w:val="white"/>
-                <w:lang w:val="vi-VN"/>
-              </w:rPr>
-              <w:t>"Error"</w:t>
-            </w:r>
-            <w:r>
-              <w:rPr>
-                <w:rFonts w:ascii="Consolas" w:hAnsi="Consolas" w:cs="Consolas"/>
-                <w:color w:val="000000"/>
-                <w:sz w:val="19"/>
-                <w:szCs w:val="19"/>
-                <w:highlight w:val="white"/>
-                <w:lang w:val="vi-VN"/>
-              </w:rPr>
-              <w:t xml:space="preserve">: </w:t>
-            </w:r>
-            <w:r>
-              <w:rPr>
-                <w:rFonts w:ascii="Consolas" w:hAnsi="Consolas" w:cs="Consolas"/>
-                <w:color w:val="A31515"/>
-                <w:sz w:val="19"/>
-                <w:szCs w:val="19"/>
-                <w:highlight w:val="white"/>
-                <w:lang w:val="vi-VN"/>
-              </w:rPr>
-              <w:t>"</w:t>
-            </w:r>
-            <w:r>
-              <w:rPr>
-                <w:rFonts w:ascii="Consolas" w:hAnsi="Consolas" w:cs="Consolas"/>
-                <w:color w:val="A31515"/>
-                <w:sz w:val="19"/>
-                <w:szCs w:val="19"/>
-                <w:highlight w:val="white"/>
-              </w:rPr>
-              <w:t>W002</w:t>
-            </w:r>
-            <w:r>
-              <w:rPr>
-                <w:rFonts w:ascii="Consolas" w:hAnsi="Consolas" w:cs="Consolas"/>
-                <w:color w:val="A31515"/>
-                <w:sz w:val="19"/>
-                <w:szCs w:val="19"/>
-                <w:highlight w:val="white"/>
-                <w:lang w:val="vi-VN"/>
-              </w:rPr>
-              <w:t>"</w:t>
+              <w:t>{</w:t>
             </w:r>
           </w:p>
           <w:p>
@@ -12864,6 +12784,61 @@
                 <w:highlight w:val="white"/>
                 <w:lang w:val="vi-VN"/>
               </w:rPr>
+              <w:t xml:space="preserve">  </w:t>
+            </w:r>
+            <w:r>
+              <w:rPr>
+                <w:rFonts w:ascii="Consolas" w:hAnsi="Consolas" w:cs="Consolas"/>
+                <w:color w:val="2E75B6"/>
+                <w:sz w:val="19"/>
+                <w:szCs w:val="19"/>
+                <w:highlight w:val="white"/>
+                <w:lang w:val="vi-VN"/>
+              </w:rPr>
+              <w:t>"Error"</w:t>
+            </w:r>
+            <w:r>
+              <w:rPr>
+                <w:rFonts w:ascii="Consolas" w:hAnsi="Consolas" w:cs="Consolas"/>
+                <w:color w:val="000000"/>
+                <w:sz w:val="19"/>
+                <w:szCs w:val="19"/>
+                <w:highlight w:val="white"/>
+                <w:lang w:val="vi-VN"/>
+              </w:rPr>
+              <w:t xml:space="preserve">: </w:t>
+            </w:r>
+            <w:r>
+              <w:rPr>
+                <w:rFonts w:ascii="Consolas" w:hAnsi="Consolas" w:cs="Consolas"/>
+                <w:color w:val="A31515"/>
+                <w:sz w:val="19"/>
+                <w:szCs w:val="19"/>
+                <w:highlight w:val="white"/>
+                <w:lang w:val="vi-VN"/>
+              </w:rPr>
+              <w:t>"W012"</w:t>
+            </w:r>
+          </w:p>
+          <w:p>
+            <w:pPr>
+              <w:rPr>
+                <w:rStyle w:val="sbrace"/>
+                <w:rFonts w:ascii="Times New Roman" w:hAnsi="Times New Roman" w:cs="Times New Roman"/>
+                <w:color w:val="000000" w:themeColor="text1"/>
+                <w:sz w:val="20"/>
+                <w:szCs w:val="20"/>
+              </w:rPr>
+            </w:pPr>
+            <w:r>
+              <w:rPr>
+                <w:rFonts w:ascii="Consolas" w:hAnsi="Consolas" w:cs="Consolas"/>
+                <w:color w:val="000000"/>
+                <w:sz w:val="19"/>
+                <w:szCs w:val="19"/>
+                <w:highlight w:val="white"/>
+                <w:lang w:val="vi-VN"/>
+              </w:rPr>
               <w:t>}</w:t>
             </w:r>
           </w:p>
@@ -12918,16 +12893,7 @@
                 <w:sz w:val="20"/>
                 <w:szCs w:val="20"/>
               </w:rPr>
-              <w:t>Account is pending</w:t>
-            </w:r>
-            <w:r>
-              <w:rPr>
-                <w:rFonts w:ascii="Times New Roman" w:hAnsi="Times New Roman" w:cs="Times New Roman"/>
-                <w:color w:val="000000" w:themeColor="text1"/>
-                <w:sz w:val="20"/>
-                <w:szCs w:val="20"/>
-              </w:rPr>
-              <w:t>.</w:t>
+              <w:t>Account has been disabled.</w:t>
             </w:r>
           </w:p>
         </w:tc>
@@ -13028,7 +12994,7 @@
                 <w:szCs w:val="19"/>
                 <w:highlight w:val="white"/>
               </w:rPr>
-              <w:t>W001</w:t>
+              <w:t>W002</w:t>
             </w:r>
             <w:r>
               <w:rPr>
@@ -13098,28 +13064,37 @@
                 <w:sz w:val="20"/>
                 <w:szCs w:val="20"/>
               </w:rPr>
-              <w:t>403</w:t>
-            </w:r>
-          </w:p>
-          <w:p>
-            <w:pPr>
-              <w:pStyle w:val="ListParagraph"/>
-              <w:ind w:left="0"/>
-              <w:rPr>
-                <w:rFonts w:ascii="Times New Roman" w:hAnsi="Times New Roman" w:cs="Times New Roman"/>
-                <w:color w:val="000000" w:themeColor="text1"/>
-                <w:sz w:val="20"/>
-                <w:szCs w:val="20"/>
-              </w:rPr>
-            </w:pPr>
-            <w:r>
-              <w:rPr>
-                <w:rFonts w:ascii="Times New Roman" w:hAnsi="Times New Roman" w:cs="Times New Roman"/>
-                <w:color w:val="000000" w:themeColor="text1"/>
-                <w:sz w:val="20"/>
-                <w:szCs w:val="20"/>
-              </w:rPr>
-              <w:t>Account is not allowed to access the function.</w:t>
+              <w:t>401</w:t>
+            </w:r>
+          </w:p>
+          <w:p>
+            <w:pPr>
+              <w:pStyle w:val="ListParagraph"/>
+              <w:ind w:left="0"/>
+              <w:rPr>
+                <w:rFonts w:ascii="Times New Roman" w:hAnsi="Times New Roman" w:cs="Times New Roman"/>
+                <w:color w:val="000000" w:themeColor="text1"/>
+                <w:sz w:val="20"/>
+                <w:szCs w:val="20"/>
+              </w:rPr>
+            </w:pPr>
+            <w:r>
+              <w:rPr>
+                <w:rFonts w:ascii="Times New Roman" w:hAnsi="Times New Roman" w:cs="Times New Roman"/>
+                <w:color w:val="000000" w:themeColor="text1"/>
+                <w:sz w:val="20"/>
+                <w:szCs w:val="20"/>
+              </w:rPr>
+              <w:t>Account is pending</w:t>
+            </w:r>
+            <w:r>
+              <w:rPr>
+                <w:rFonts w:ascii="Times New Roman" w:hAnsi="Times New Roman" w:cs="Times New Roman"/>
+                <w:color w:val="000000" w:themeColor="text1"/>
+                <w:sz w:val="20"/>
+                <w:szCs w:val="20"/>
+              </w:rPr>
+              <w:t>.</w:t>
             </w:r>
           </w:p>
         </w:tc>
@@ -13220,7 +13195,7 @@
                 <w:szCs w:val="19"/>
                 <w:highlight w:val="white"/>
               </w:rPr>
-              <w:t>W013</w:t>
+              <w:t>W001</w:t>
             </w:r>
             <w:r>
               <w:rPr>
@@ -13236,12 +13211,16 @@
           </w:p>
           <w:p>
             <w:pPr>
-              <w:rPr>
-                <w:rStyle w:val="sbrace"/>
-                <w:rFonts w:ascii="Times New Roman" w:hAnsi="Times New Roman" w:cs="Times New Roman"/>
-                <w:color w:val="000000" w:themeColor="text1"/>
-                <w:sz w:val="20"/>
-                <w:szCs w:val="20"/>
+              <w:autoSpaceDE w:val="0"/>
+              <w:autoSpaceDN w:val="0"/>
+              <w:adjustRightInd w:val="0"/>
+              <w:rPr>
+                <w:rFonts w:ascii="Consolas" w:hAnsi="Consolas" w:cs="Consolas"/>
+                <w:color w:val="000000"/>
+                <w:sz w:val="19"/>
+                <w:szCs w:val="19"/>
+                <w:highlight w:val="white"/>
+                <w:lang w:val="vi-VN"/>
               </w:rPr>
             </w:pPr>
             <w:r>
@@ -13286,6 +13265,194 @@
                 <w:sz w:val="20"/>
                 <w:szCs w:val="20"/>
               </w:rPr>
+              <w:t>403</w:t>
+            </w:r>
+          </w:p>
+          <w:p>
+            <w:pPr>
+              <w:pStyle w:val="ListParagraph"/>
+              <w:ind w:left="0"/>
+              <w:rPr>
+                <w:rFonts w:ascii="Times New Roman" w:hAnsi="Times New Roman" w:cs="Times New Roman"/>
+                <w:color w:val="000000" w:themeColor="text1"/>
+                <w:sz w:val="20"/>
+                <w:szCs w:val="20"/>
+              </w:rPr>
+            </w:pPr>
+            <w:r>
+              <w:rPr>
+                <w:rFonts w:ascii="Times New Roman" w:hAnsi="Times New Roman" w:cs="Times New Roman"/>
+                <w:color w:val="000000" w:themeColor="text1"/>
+                <w:sz w:val="20"/>
+                <w:szCs w:val="20"/>
+              </w:rPr>
+              <w:t>Account is not allowed to access the function.</w:t>
+            </w:r>
+          </w:p>
+        </w:tc>
+        <w:tc>
+          <w:tcPr>
+            <w:tcW w:w="9355" w:type="dxa"/>
+            <w:shd w:val="clear" w:color="auto" w:fill="auto"/>
+          </w:tcPr>
+          <w:p>
+            <w:pPr>
+              <w:autoSpaceDE w:val="0"/>
+              <w:autoSpaceDN w:val="0"/>
+              <w:adjustRightInd w:val="0"/>
+              <w:rPr>
+                <w:rFonts w:ascii="Consolas" w:hAnsi="Consolas" w:cs="Consolas"/>
+                <w:color w:val="000000"/>
+                <w:sz w:val="19"/>
+                <w:szCs w:val="19"/>
+                <w:highlight w:val="white"/>
+                <w:lang w:val="vi-VN"/>
+              </w:rPr>
+            </w:pPr>
+            <w:r>
+              <w:rPr>
+                <w:rFonts w:ascii="Consolas" w:hAnsi="Consolas" w:cs="Consolas"/>
+                <w:color w:val="000000"/>
+                <w:sz w:val="19"/>
+                <w:szCs w:val="19"/>
+                <w:highlight w:val="white"/>
+                <w:lang w:val="vi-VN"/>
+              </w:rPr>
+              <w:t>{</w:t>
+            </w:r>
+          </w:p>
+          <w:p>
+            <w:pPr>
+              <w:autoSpaceDE w:val="0"/>
+              <w:autoSpaceDN w:val="0"/>
+              <w:adjustRightInd w:val="0"/>
+              <w:rPr>
+                <w:rFonts w:ascii="Consolas" w:hAnsi="Consolas" w:cs="Consolas"/>
+                <w:color w:val="000000"/>
+                <w:sz w:val="19"/>
+                <w:szCs w:val="19"/>
+                <w:highlight w:val="white"/>
+                <w:lang w:val="vi-VN"/>
+              </w:rPr>
+            </w:pPr>
+            <w:r>
+              <w:rPr>
+                <w:rFonts w:ascii="Consolas" w:hAnsi="Consolas" w:cs="Consolas"/>
+                <w:color w:val="000000"/>
+                <w:sz w:val="19"/>
+                <w:szCs w:val="19"/>
+                <w:highlight w:val="white"/>
+                <w:lang w:val="vi-VN"/>
+              </w:rPr>
+              <w:t xml:space="preserve">  </w:t>
+            </w:r>
+            <w:r>
+              <w:rPr>
+                <w:rFonts w:ascii="Consolas" w:hAnsi="Consolas" w:cs="Consolas"/>
+                <w:color w:val="2E75B6"/>
+                <w:sz w:val="19"/>
+                <w:szCs w:val="19"/>
+                <w:highlight w:val="white"/>
+                <w:lang w:val="vi-VN"/>
+              </w:rPr>
+              <w:t>"Error"</w:t>
+            </w:r>
+            <w:r>
+              <w:rPr>
+                <w:rFonts w:ascii="Consolas" w:hAnsi="Consolas" w:cs="Consolas"/>
+                <w:color w:val="000000"/>
+                <w:sz w:val="19"/>
+                <w:szCs w:val="19"/>
+                <w:highlight w:val="white"/>
+                <w:lang w:val="vi-VN"/>
+              </w:rPr>
+              <w:t xml:space="preserve">: </w:t>
+            </w:r>
+            <w:r>
+              <w:rPr>
+                <w:rFonts w:ascii="Consolas" w:hAnsi="Consolas" w:cs="Consolas"/>
+                <w:color w:val="A31515"/>
+                <w:sz w:val="19"/>
+                <w:szCs w:val="19"/>
+                <w:highlight w:val="white"/>
+                <w:lang w:val="vi-VN"/>
+              </w:rPr>
+              <w:t>"</w:t>
+            </w:r>
+            <w:r>
+              <w:rPr>
+                <w:rFonts w:ascii="Consolas" w:hAnsi="Consolas" w:cs="Consolas"/>
+                <w:color w:val="A31515"/>
+                <w:sz w:val="19"/>
+                <w:szCs w:val="19"/>
+                <w:highlight w:val="white"/>
+              </w:rPr>
+              <w:t>W013</w:t>
+            </w:r>
+            <w:r>
+              <w:rPr>
+                <w:rFonts w:ascii="Consolas" w:hAnsi="Consolas" w:cs="Consolas"/>
+                <w:color w:val="A31515"/>
+                <w:sz w:val="19"/>
+                <w:szCs w:val="19"/>
+                <w:highlight w:val="white"/>
+                <w:lang w:val="vi-VN"/>
+              </w:rPr>
+              <w:t>"</w:t>
+            </w:r>
+          </w:p>
+          <w:p>
+            <w:pPr>
+              <w:rPr>
+                <w:rStyle w:val="sbrace"/>
+                <w:rFonts w:ascii="Times New Roman" w:hAnsi="Times New Roman" w:cs="Times New Roman"/>
+                <w:color w:val="000000" w:themeColor="text1"/>
+                <w:sz w:val="20"/>
+                <w:szCs w:val="20"/>
+              </w:rPr>
+            </w:pPr>
+            <w:r>
+              <w:rPr>
+                <w:rFonts w:ascii="Consolas" w:hAnsi="Consolas" w:cs="Consolas"/>
+                <w:color w:val="000000"/>
+                <w:sz w:val="19"/>
+                <w:szCs w:val="19"/>
+                <w:highlight w:val="white"/>
+                <w:lang w:val="vi-VN"/>
+              </w:rPr>
+              <w:t>}</w:t>
+            </w:r>
+          </w:p>
+        </w:tc>
+      </w:tr>
+      <w:tr>
+        <w:tc>
+          <w:tcPr>
+            <w:tcW w:w="1560" w:type="dxa"/>
+            <w:shd w:val="clear" w:color="auto" w:fill="auto"/>
+            <w:vAlign w:val="center"/>
+          </w:tcPr>
+          <w:p>
+            <w:pPr>
+              <w:pStyle w:val="ListParagraph"/>
+              <w:ind w:left="0"/>
+              <w:jc w:val="center"/>
+              <w:rPr>
+                <w:rFonts w:ascii="Times New Roman" w:hAnsi="Times New Roman" w:cs="Times New Roman"/>
+                <w:b/>
+                <w:color w:val="FF0000"/>
+                <w:sz w:val="20"/>
+                <w:szCs w:val="20"/>
+              </w:rPr>
+            </w:pPr>
+            <w:r>
+              <w:rPr>
+                <w:rFonts w:ascii="Times New Roman" w:hAnsi="Times New Roman" w:cs="Times New Roman"/>
+                <w:b/>
+                <w:color w:val="FF0000"/>
+                <w:sz w:val="20"/>
+                <w:szCs w:val="20"/>
+              </w:rPr>
               <w:t>500</w:t>
             </w:r>
           </w:p>
@@ -13335,8 +13502,6 @@
                 <w:szCs w:val="20"/>
               </w:rPr>
             </w:pPr>
-            <w:bookmarkStart w:id="0" w:name="_GoBack"/>
-            <w:bookmarkEnd w:id="0"/>
           </w:p>
         </w:tc>
       </w:tr>
@@ -15500,6 +15665,7 @@
                 <w:sz w:val="20"/>
                 <w:szCs w:val="20"/>
               </w:rPr>
+              <w:lastRenderedPageBreak/>
               <w:t>Max : 20 (default)</w:t>
             </w:r>
           </w:p>
@@ -23340,7 +23506,7 @@
 </file>
 
 <file path=customXml/itemProps1.xml><?xml version="1.0" encoding="utf-8"?>
-<ds:datastoreItem xmlns:ds="http://schemas.openxmlformats.org/officeDocument/2006/customXml" ds:itemID="{966DFD22-79BD-4EE7-AE87-FD75B186A7DF}">
+<ds:datastoreItem xmlns:ds="http://schemas.openxmlformats.org/officeDocument/2006/customXml" ds:itemID="{BD4E327A-8054-43DE-A6BA-984CE4FB9F33}">
   <ds:schemaRefs>
     <ds:schemaRef ds:uri="http://schemas.openxmlformats.org/officeDocument/2006/bibliography"/>
   </ds:schemaRefs>

</xml_diff>